<commit_message>
Get upstream changes from Denis' repo
</commit_message>
<xml_diff>
--- a/landscape resistance equations.docx
+++ b/landscape resistance equations.docx
@@ -1,6 +1,6 @@
 
 <file path=word/document.xml><?xml version="1.0" encoding="utf-8"?>
-<w:document xmlns:wpc="http://schemas.microsoft.com/office/word/2010/wordprocessingCanvas" xmlns:cx="http://schemas.microsoft.com/office/drawing/2014/chartex" xmlns:cx1="http://schemas.microsoft.com/office/drawing/2015/9/8/chartex" xmlns:mc="http://schemas.openxmlformats.org/markup-compatibility/2006" xmlns:o="urn:schemas-microsoft-com:office:office" xmlns:r="http://schemas.openxmlformats.org/officeDocument/2006/relationships" xmlns:m="http://schemas.openxmlformats.org/officeDocument/2006/math" xmlns:v="urn:schemas-microsoft-com:vml" xmlns:wp14="http://schemas.microsoft.com/office/word/2010/wordprocessingDrawing" xmlns:wp="http://schemas.openxmlformats.org/drawingml/2006/wordprocessingDrawing" xmlns:w10="urn:schemas-microsoft-com:office:word" xmlns:w="http://schemas.openxmlformats.org/wordprocessingml/2006/main" xmlns:w14="http://schemas.microsoft.com/office/word/2010/wordml" xmlns:w15="http://schemas.microsoft.com/office/word/2012/wordml" xmlns:w16se="http://schemas.microsoft.com/office/word/2015/wordml/symex" xmlns:wpg="http://schemas.microsoft.com/office/word/2010/wordprocessingGroup" xmlns:wpi="http://schemas.microsoft.com/office/word/2010/wordprocessingInk" xmlns:wne="http://schemas.microsoft.com/office/word/2006/wordml" xmlns:wps="http://schemas.microsoft.com/office/word/2010/wordprocessingShape" mc:Ignorable="w14 w15 w16se wp14">
+<w:document xmlns:wpc="http://schemas.microsoft.com/office/word/2010/wordprocessingCanvas" xmlns:cx="http://schemas.microsoft.com/office/drawing/2014/chartex" xmlns:cx1="http://schemas.microsoft.com/office/drawing/2015/9/8/chartex" xmlns:cx2="http://schemas.microsoft.com/office/drawing/2015/10/21/chartex" xmlns:cx3="http://schemas.microsoft.com/office/drawing/2016/5/9/chartex" xmlns:cx4="http://schemas.microsoft.com/office/drawing/2016/5/10/chartex" xmlns:cx5="http://schemas.microsoft.com/office/drawing/2016/5/11/chartex" xmlns:cx6="http://schemas.microsoft.com/office/drawing/2016/5/12/chartex" xmlns:cx7="http://schemas.microsoft.com/office/drawing/2016/5/13/chartex" xmlns:cx8="http://schemas.microsoft.com/office/drawing/2016/5/14/chartex" xmlns:mc="http://schemas.openxmlformats.org/markup-compatibility/2006" xmlns:aink="http://schemas.microsoft.com/office/drawing/2016/ink" xmlns:am3d="http://schemas.microsoft.com/office/drawing/2017/model3d" xmlns:o="urn:schemas-microsoft-com:office:office" xmlns:r="http://schemas.openxmlformats.org/officeDocument/2006/relationships" xmlns:m="http://schemas.openxmlformats.org/officeDocument/2006/math" xmlns:v="urn:schemas-microsoft-com:vml" xmlns:wp14="http://schemas.microsoft.com/office/word/2010/wordprocessingDrawing" xmlns:wp="http://schemas.openxmlformats.org/drawingml/2006/wordprocessingDrawing" xmlns:w10="urn:schemas-microsoft-com:office:word" xmlns:w="http://schemas.openxmlformats.org/wordprocessingml/2006/main" xmlns:w14="http://schemas.microsoft.com/office/word/2010/wordml" xmlns:w15="http://schemas.microsoft.com/office/word/2012/wordml" xmlns:w16cex="http://schemas.microsoft.com/office/word/2018/wordml/cex" xmlns:w16cid="http://schemas.microsoft.com/office/word/2016/wordml/cid" xmlns:w16="http://schemas.microsoft.com/office/word/2018/wordml" xmlns:w16se="http://schemas.microsoft.com/office/word/2015/wordml/symex" xmlns:wpg="http://schemas.microsoft.com/office/word/2010/wordprocessingGroup" xmlns:wpi="http://schemas.microsoft.com/office/word/2010/wordprocessingInk" xmlns:wne="http://schemas.microsoft.com/office/word/2006/wordml" xmlns:wps="http://schemas.microsoft.com/office/word/2010/wordprocessingShape" mc:Ignorable="w14 w15 w16se w16cid w16 w16cex wp14">
   <w:body>
     <w:p>
       <w:pPr>
@@ -8,40 +8,34 @@
           <w:rFonts w:eastAsiaTheme="minorEastAsia"/>
         </w:rPr>
       </w:pPr>
+      <w:bookmarkStart w:id="0" w:name="_GoBack"/>
+      <w:bookmarkEnd w:id="0"/>
       <w:r>
         <w:rPr>
           <w:rFonts w:eastAsiaTheme="minorEastAsia"/>
         </w:rPr>
         <w:t xml:space="preserve">According to </w:t>
       </w:r>
-      <w:commentRangeStart w:id="0"/>
+      <w:commentRangeStart w:id="1"/>
       <w:r>
         <w:rPr>
           <w:rFonts w:eastAsiaTheme="minorEastAsia"/>
         </w:rPr>
         <w:t>Wikipedia</w:t>
       </w:r>
-      <w:commentRangeEnd w:id="0"/>
+      <w:commentRangeEnd w:id="1"/>
       <w:r>
         <w:rPr>
           <w:rStyle w:val="CommentReference"/>
         </w:rPr>
-        <w:commentReference w:id="0"/>
+        <w:commentReference w:id="1"/>
       </w:r>
       <w:r>
         <w:rPr>
           <w:rFonts w:eastAsiaTheme="minorEastAsia"/>
         </w:rPr>
-        <w:t xml:space="preserve">, </w:t>
+        <w:t xml:space="preserve">, if </w:t>
       </w:r>
-      <w:proofErr w:type="gramStart"/>
-      <w:r>
-        <w:rPr>
-          <w:rFonts w:eastAsiaTheme="minorEastAsia"/>
-        </w:rPr>
-        <w:t xml:space="preserve">if </w:t>
-      </w:r>
-      <w:proofErr w:type="gramEnd"/>
       <m:oMath>
         <m:sSub>
           <m:sSubPr>
@@ -1033,14 +1027,12 @@
           <w:rFonts w:eastAsiaTheme="minorEastAsia"/>
         </w:rPr>
       </w:pPr>
-      <w:proofErr w:type="gramStart"/>
       <w:r>
         <w:rPr>
           <w:rFonts w:eastAsiaTheme="minorEastAsia"/>
         </w:rPr>
         <w:t xml:space="preserve">Let </w:t>
       </w:r>
-      <w:proofErr w:type="gramEnd"/>
       <m:oMath>
         <m:sSub>
           <m:sSubPr>
@@ -1195,39 +1187,7 @@
             <w:rPr>
               <w:rFonts w:ascii="Cambria Math" w:eastAsiaTheme="minorEastAsia" w:hAnsi="Cambria Math"/>
             </w:rPr>
-            <m:t>|</m:t>
-          </m:r>
-          <m:sSub>
-            <m:sSubPr>
-              <m:ctrlPr>
-                <w:rPr>
-                  <w:rFonts w:ascii="Cambria Math" w:eastAsiaTheme="minorEastAsia" w:hAnsi="Cambria Math"/>
-                  <w:i/>
-                </w:rPr>
-              </m:ctrlPr>
-            </m:sSubPr>
-            <m:e>
-              <m:r>
-                <w:rPr>
-                  <w:rFonts w:ascii="Cambria Math" w:eastAsiaTheme="minorEastAsia" w:hAnsi="Cambria Math"/>
-                </w:rPr>
-                <m:t>z</m:t>
-              </m:r>
-            </m:e>
-            <m:sub>
-              <m:r>
-                <w:rPr>
-                  <w:rFonts w:ascii="Cambria Math" w:eastAsiaTheme="minorEastAsia" w:hAnsi="Cambria Math"/>
-                </w:rPr>
-                <m:t>j</m:t>
-              </m:r>
-            </m:sub>
-          </m:sSub>
-          <m:r>
-            <w:rPr>
-              <w:rFonts w:ascii="Cambria Math" w:eastAsiaTheme="minorEastAsia" w:hAnsi="Cambria Math"/>
-            </w:rPr>
-            <m:t>=k~Gamma</m:t>
+            <m:t>~Gamma</m:t>
           </m:r>
           <m:d>
             <m:dPr>
@@ -1308,7 +1268,7 @@
                         <w:rPr>
                           <w:rFonts w:ascii="Cambria Math" w:eastAsiaTheme="minorEastAsia" w:hAnsi="Cambria Math"/>
                         </w:rPr>
-                        <m:t>ijk</m:t>
+                        <m:t>ij</m:t>
                       </m:r>
                     </m:sub>
                   </m:sSub>
@@ -1331,14 +1291,12 @@
           <w:rFonts w:eastAsiaTheme="minorEastAsia"/>
         </w:rPr>
       </w:pPr>
-      <w:proofErr w:type="gramStart"/>
       <w:r>
         <w:rPr>
           <w:rFonts w:eastAsiaTheme="minorEastAsia"/>
         </w:rPr>
         <w:t>where</w:t>
       </w:r>
-      <w:proofErr w:type="gramEnd"/>
     </w:p>
     <w:p>
       <w:pPr>
@@ -1370,7 +1328,7 @@
                 <w:rPr>
                   <w:rFonts w:ascii="Cambria Math" w:eastAsiaTheme="minorEastAsia" w:hAnsi="Cambria Math"/>
                 </w:rPr>
-                <m:t>ijk</m:t>
+                <m:t>ij</m:t>
               </m:r>
             </m:sub>
           </m:sSub>
@@ -1433,7 +1391,7 @@
                         <w:rPr>
                           <w:rFonts w:ascii="Cambria Math" w:hAnsi="Cambria Math"/>
                         </w:rPr>
-                        <m:t>0k</m:t>
+                        <m:t>0</m:t>
                       </m:r>
                     </m:sub>
                   </m:sSub>
@@ -1465,7 +1423,7 @@
                         <w:rPr>
                           <w:rFonts w:ascii="Cambria Math" w:hAnsi="Cambria Math"/>
                         </w:rPr>
-                        <m:t>1k</m:t>
+                        <m:t>1</m:t>
                       </m:r>
                     </m:sub>
                   </m:sSub>
@@ -1523,7 +1481,7 @@
                         <w:rPr>
                           <w:rFonts w:ascii="Cambria Math" w:hAnsi="Cambria Math"/>
                         </w:rPr>
-                        <m:t>2k</m:t>
+                        <m:t>2</m:t>
                       </m:r>
                     </m:sub>
                   </m:sSub>
@@ -1603,7 +1561,7 @@
                 <w:rPr>
                   <w:rFonts w:ascii="Cambria Math" w:hAnsi="Cambria Math"/>
                 </w:rPr>
-                <m:t>pk</m:t>
+                <m:t>p</m:t>
               </m:r>
             </m:sub>
           </m:sSub>
@@ -1701,417 +1659,6 @@
           <w:rFonts w:eastAsiaTheme="minorEastAsia"/>
         </w:rPr>
       </w:pPr>
-      <m:oMathPara>
-        <m:oMath>
-          <m:sSub>
-            <m:sSubPr>
-              <m:ctrlPr>
-                <w:rPr>
-                  <w:rFonts w:ascii="Cambria Math" w:eastAsiaTheme="minorEastAsia" w:hAnsi="Cambria Math"/>
-                  <w:i/>
-                </w:rPr>
-              </m:ctrlPr>
-            </m:sSubPr>
-            <m:e>
-              <m:r>
-                <w:rPr>
-                  <w:rFonts w:ascii="Cambria Math" w:eastAsiaTheme="minorEastAsia" w:hAnsi="Cambria Math"/>
-                </w:rPr>
-                <m:t>z</m:t>
-              </m:r>
-            </m:e>
-            <m:sub>
-              <m:r>
-                <w:rPr>
-                  <w:rFonts w:ascii="Cambria Math" w:eastAsiaTheme="minorEastAsia" w:hAnsi="Cambria Math"/>
-                </w:rPr>
-                <m:t>j</m:t>
-              </m:r>
-            </m:sub>
-          </m:sSub>
-          <m:r>
-            <w:rPr>
-              <w:rFonts w:ascii="Cambria Math" w:eastAsiaTheme="minorEastAsia" w:hAnsi="Cambria Math"/>
-            </w:rPr>
-            <m:t>~Cat</m:t>
-          </m:r>
-          <m:d>
-            <m:dPr>
-              <m:ctrlPr>
-                <w:rPr>
-                  <w:rFonts w:ascii="Cambria Math" w:eastAsiaTheme="minorEastAsia" w:hAnsi="Cambria Math"/>
-                  <w:i/>
-                </w:rPr>
-              </m:ctrlPr>
-            </m:dPr>
-            <m:e>
-              <m:r>
-                <m:rPr>
-                  <m:sty m:val="bi"/>
-                </m:rPr>
-                <w:rPr>
-                  <w:rFonts w:ascii="Cambria Math" w:eastAsiaTheme="minorEastAsia" w:hAnsi="Cambria Math"/>
-                </w:rPr>
-                <m:t>θ</m:t>
-              </m:r>
-            </m:e>
-          </m:d>
-        </m:oMath>
-      </m:oMathPara>
-    </w:p>
-    <w:p>
-      <w:pPr>
-        <w:rPr>
-          <w:rFonts w:eastAsiaTheme="minorEastAsia"/>
-        </w:rPr>
-      </w:pPr>
-      <m:oMathPara>
-        <m:oMath>
-          <m:r>
-            <m:rPr>
-              <m:sty m:val="bi"/>
-            </m:rPr>
-            <w:rPr>
-              <w:rFonts w:ascii="Cambria Math" w:eastAsiaTheme="minorEastAsia" w:hAnsi="Cambria Math"/>
-            </w:rPr>
-            <m:t>θ~</m:t>
-          </m:r>
-          <m:r>
-            <w:rPr>
-              <w:rFonts w:ascii="Cambria Math" w:eastAsiaTheme="minorEastAsia" w:hAnsi="Cambria Math"/>
-            </w:rPr>
-            <m:t>TSB</m:t>
-          </m:r>
-          <m:d>
-            <m:dPr>
-              <m:ctrlPr>
-                <w:rPr>
-                  <w:rFonts w:ascii="Cambria Math" w:eastAsiaTheme="minorEastAsia" w:hAnsi="Cambria Math"/>
-                  <w:i/>
-                </w:rPr>
-              </m:ctrlPr>
-            </m:dPr>
-            <m:e>
-              <m:r>
-                <w:rPr>
-                  <w:rFonts w:ascii="Cambria Math" w:eastAsiaTheme="minorEastAsia" w:hAnsi="Cambria Math"/>
-                </w:rPr>
-                <m:t>γ</m:t>
-              </m:r>
-            </m:e>
-          </m:d>
-        </m:oMath>
-      </m:oMathPara>
-    </w:p>
-    <w:p>
-      <w:pPr>
-        <w:rPr>
-          <w:rFonts w:eastAsiaTheme="minorEastAsia"/>
-        </w:rPr>
-      </w:pPr>
-      <w:r>
-        <w:rPr>
-          <w:rFonts w:eastAsiaTheme="minorEastAsia"/>
-        </w:rPr>
-        <w:t xml:space="preserve">The truncated stick-breaking prior </w:t>
-      </w:r>
-      <m:oMath>
-        <m:r>
-          <w:rPr>
-            <w:rFonts w:ascii="Cambria Math" w:eastAsiaTheme="minorEastAsia" w:hAnsi="Cambria Math"/>
-          </w:rPr>
-          <m:t>TSB</m:t>
-        </m:r>
-        <m:d>
-          <m:dPr>
-            <m:ctrlPr>
-              <w:rPr>
-                <w:rFonts w:ascii="Cambria Math" w:eastAsiaTheme="minorEastAsia" w:hAnsi="Cambria Math"/>
-                <w:i/>
-              </w:rPr>
-            </m:ctrlPr>
-          </m:dPr>
-          <m:e>
-            <m:r>
-              <w:rPr>
-                <w:rFonts w:ascii="Cambria Math" w:eastAsiaTheme="minorEastAsia" w:hAnsi="Cambria Math"/>
-              </w:rPr>
-              <m:t>γ</m:t>
-            </m:r>
-          </m:e>
-        </m:d>
-      </m:oMath>
-      <w:r>
-        <w:rPr>
-          <w:rFonts w:eastAsiaTheme="minorEastAsia"/>
-        </w:rPr>
-        <w:t xml:space="preserve"> is given by:</w:t>
-      </w:r>
-    </w:p>
-    <w:p>
-      <w:pPr>
-        <w:rPr>
-          <w:rFonts w:eastAsiaTheme="minorEastAsia"/>
-        </w:rPr>
-      </w:pPr>
-      <m:oMathPara>
-        <m:oMath>
-          <m:sSub>
-            <m:sSubPr>
-              <m:ctrlPr>
-                <w:rPr>
-                  <w:rFonts w:ascii="Cambria Math" w:eastAsiaTheme="minorEastAsia" w:hAnsi="Cambria Math"/>
-                  <w:i/>
-                </w:rPr>
-              </m:ctrlPr>
-            </m:sSubPr>
-            <m:e>
-              <m:r>
-                <w:rPr>
-                  <w:rFonts w:ascii="Cambria Math" w:eastAsiaTheme="minorEastAsia" w:hAnsi="Cambria Math"/>
-                </w:rPr>
-                <m:t>θ</m:t>
-              </m:r>
-            </m:e>
-            <m:sub>
-              <m:r>
-                <w:rPr>
-                  <w:rFonts w:ascii="Cambria Math" w:eastAsiaTheme="minorEastAsia" w:hAnsi="Cambria Math"/>
-                </w:rPr>
-                <m:t>k</m:t>
-              </m:r>
-            </m:sub>
-          </m:sSub>
-          <m:r>
-            <w:rPr>
-              <w:rFonts w:ascii="Cambria Math" w:eastAsiaTheme="minorEastAsia" w:hAnsi="Cambria Math"/>
-            </w:rPr>
-            <m:t>=</m:t>
-          </m:r>
-          <m:sSub>
-            <m:sSubPr>
-              <m:ctrlPr>
-                <w:rPr>
-                  <w:rFonts w:ascii="Cambria Math" w:eastAsiaTheme="minorEastAsia" w:hAnsi="Cambria Math"/>
-                  <w:i/>
-                </w:rPr>
-              </m:ctrlPr>
-            </m:sSubPr>
-            <m:e>
-              <m:r>
-                <w:rPr>
-                  <w:rFonts w:ascii="Cambria Math" w:eastAsiaTheme="minorEastAsia" w:hAnsi="Cambria Math"/>
-                </w:rPr>
-                <m:t>V</m:t>
-              </m:r>
-            </m:e>
-            <m:sub>
-              <m:r>
-                <w:rPr>
-                  <w:rFonts w:ascii="Cambria Math" w:eastAsiaTheme="minorEastAsia" w:hAnsi="Cambria Math"/>
-                </w:rPr>
-                <m:t>k</m:t>
-              </m:r>
-            </m:sub>
-          </m:sSub>
-          <m:nary>
-            <m:naryPr>
-              <m:chr m:val="∏"/>
-              <m:ctrlPr>
-                <w:rPr>
-                  <w:rFonts w:ascii="Cambria Math" w:eastAsiaTheme="minorEastAsia" w:hAnsi="Cambria Math"/>
-                  <w:i/>
-                </w:rPr>
-              </m:ctrlPr>
-            </m:naryPr>
-            <m:sub>
-              <m:r>
-                <w:rPr>
-                  <w:rFonts w:ascii="Cambria Math" w:eastAsiaTheme="minorEastAsia" w:hAnsi="Cambria Math"/>
-                </w:rPr>
-                <m:t>j=1</m:t>
-              </m:r>
-            </m:sub>
-            <m:sup>
-              <m:r>
-                <w:rPr>
-                  <w:rFonts w:ascii="Cambria Math" w:eastAsiaTheme="minorEastAsia" w:hAnsi="Cambria Math"/>
-                </w:rPr>
-                <m:t>k-1</m:t>
-              </m:r>
-            </m:sup>
-            <m:e>
-              <m:d>
-                <m:dPr>
-                  <m:ctrlPr>
-                    <w:rPr>
-                      <w:rFonts w:ascii="Cambria Math" w:eastAsiaTheme="minorEastAsia" w:hAnsi="Cambria Math"/>
-                      <w:i/>
-                    </w:rPr>
-                  </m:ctrlPr>
-                </m:dPr>
-                <m:e>
-                  <m:r>
-                    <w:rPr>
-                      <w:rFonts w:ascii="Cambria Math" w:eastAsiaTheme="minorEastAsia" w:hAnsi="Cambria Math"/>
-                    </w:rPr>
-                    <m:t>1-</m:t>
-                  </m:r>
-                  <m:sSub>
-                    <m:sSubPr>
-                      <m:ctrlPr>
-                        <w:rPr>
-                          <w:rFonts w:ascii="Cambria Math" w:eastAsiaTheme="minorEastAsia" w:hAnsi="Cambria Math"/>
-                          <w:i/>
-                        </w:rPr>
-                      </m:ctrlPr>
-                    </m:sSubPr>
-                    <m:e>
-                      <m:r>
-                        <w:rPr>
-                          <w:rFonts w:ascii="Cambria Math" w:eastAsiaTheme="minorEastAsia" w:hAnsi="Cambria Math"/>
-                        </w:rPr>
-                        <m:t>V</m:t>
-                      </m:r>
-                    </m:e>
-                    <m:sub>
-                      <m:r>
-                        <w:rPr>
-                          <w:rFonts w:ascii="Cambria Math" w:eastAsiaTheme="minorEastAsia" w:hAnsi="Cambria Math"/>
-                        </w:rPr>
-                        <m:t>j</m:t>
-                      </m:r>
-                    </m:sub>
-                  </m:sSub>
-                </m:e>
-              </m:d>
-            </m:e>
-          </m:nary>
-        </m:oMath>
-      </m:oMathPara>
-    </w:p>
-    <w:p>
-      <w:pPr>
-        <w:rPr>
-          <w:rFonts w:eastAsiaTheme="minorEastAsia"/>
-        </w:rPr>
-      </w:pPr>
-      <m:oMathPara>
-        <m:oMath>
-          <m:sSub>
-            <m:sSubPr>
-              <m:ctrlPr>
-                <w:rPr>
-                  <w:rFonts w:ascii="Cambria Math" w:eastAsiaTheme="minorEastAsia" w:hAnsi="Cambria Math"/>
-                  <w:i/>
-                </w:rPr>
-              </m:ctrlPr>
-            </m:sSubPr>
-            <m:e>
-              <m:r>
-                <w:rPr>
-                  <w:rFonts w:ascii="Cambria Math" w:eastAsiaTheme="minorEastAsia" w:hAnsi="Cambria Math"/>
-                </w:rPr>
-                <m:t>V</m:t>
-              </m:r>
-            </m:e>
-            <m:sub>
-              <m:r>
-                <w:rPr>
-                  <w:rFonts w:ascii="Cambria Math" w:eastAsiaTheme="minorEastAsia" w:hAnsi="Cambria Math"/>
-                </w:rPr>
-                <m:t>k</m:t>
-              </m:r>
-            </m:sub>
-          </m:sSub>
-          <m:r>
-            <w:rPr>
-              <w:rFonts w:ascii="Cambria Math" w:eastAsiaTheme="minorEastAsia" w:hAnsi="Cambria Math"/>
-            </w:rPr>
-            <m:t>~Beta</m:t>
-          </m:r>
-          <m:d>
-            <m:dPr>
-              <m:ctrlPr>
-                <w:rPr>
-                  <w:rFonts w:ascii="Cambria Math" w:eastAsiaTheme="minorEastAsia" w:hAnsi="Cambria Math"/>
-                  <w:i/>
-                </w:rPr>
-              </m:ctrlPr>
-            </m:dPr>
-            <m:e>
-              <m:r>
-                <w:rPr>
-                  <w:rFonts w:ascii="Cambria Math" w:eastAsiaTheme="minorEastAsia" w:hAnsi="Cambria Math"/>
-                </w:rPr>
-                <m:t>1,γ</m:t>
-              </m:r>
-            </m:e>
-          </m:d>
-        </m:oMath>
-      </m:oMathPara>
-    </w:p>
-    <w:p>
-      <w:pPr>
-        <w:rPr>
-          <w:rFonts w:eastAsiaTheme="minorEastAsia"/>
-        </w:rPr>
-      </w:pPr>
-      <w:proofErr w:type="gramStart"/>
-      <w:r>
-        <w:rPr>
-          <w:rFonts w:eastAsiaTheme="minorEastAsia"/>
-        </w:rPr>
-        <w:t xml:space="preserve">and </w:t>
-      </w:r>
-      <w:proofErr w:type="gramEnd"/>
-      <m:oMath>
-        <m:sSub>
-          <m:sSubPr>
-            <m:ctrlPr>
-              <w:rPr>
-                <w:rFonts w:ascii="Cambria Math" w:eastAsiaTheme="minorEastAsia" w:hAnsi="Cambria Math"/>
-                <w:i/>
-              </w:rPr>
-            </m:ctrlPr>
-          </m:sSubPr>
-          <m:e>
-            <m:r>
-              <w:rPr>
-                <w:rFonts w:ascii="Cambria Math" w:eastAsiaTheme="minorEastAsia" w:hAnsi="Cambria Math"/>
-              </w:rPr>
-              <m:t>V</m:t>
-            </m:r>
-          </m:e>
-          <m:sub>
-            <m:r>
-              <w:rPr>
-                <w:rFonts w:ascii="Cambria Math" w:eastAsiaTheme="minorEastAsia" w:hAnsi="Cambria Math"/>
-              </w:rPr>
-              <m:t>K</m:t>
-            </m:r>
-          </m:sub>
-        </m:sSub>
-        <m:r>
-          <w:rPr>
-            <w:rFonts w:ascii="Cambria Math" w:eastAsiaTheme="minorEastAsia" w:hAnsi="Cambria Math"/>
-          </w:rPr>
-          <m:t>=1</m:t>
-        </m:r>
-      </m:oMath>
-      <w:r>
-        <w:rPr>
-          <w:rFonts w:eastAsiaTheme="minorEastAsia"/>
-        </w:rPr>
-        <w:t>.</w:t>
-      </w:r>
-    </w:p>
-    <w:p>
-      <w:pPr>
-        <w:rPr>
-          <w:rFonts w:eastAsiaTheme="minorEastAsia"/>
-        </w:rPr>
-      </w:pPr>
       <w:r>
         <w:rPr>
           <w:rFonts w:eastAsiaTheme="minorEastAsia"/>
@@ -2172,7 +1719,7 @@
               <w:rPr>
                 <w:rFonts w:ascii="Cambria Math" w:hAnsi="Cambria Math"/>
               </w:rPr>
-              <m:t>pk</m:t>
+              <m:t>p</m:t>
             </m:r>
           </m:sub>
         </m:sSub>
@@ -2215,1103 +1762,6 @@
         </w:rPr>
         <w:t>: this is sampled using a random walk MH algorithm</w:t>
       </w:r>
-    </w:p>
-    <w:p>
-      <w:pPr>
-        <w:pStyle w:val="ListParagraph"/>
-        <w:numPr>
-          <w:ilvl w:val="0"/>
-          <w:numId w:val="1"/>
-        </w:numPr>
-        <w:rPr>
-          <w:rFonts w:eastAsiaTheme="minorEastAsia"/>
-        </w:rPr>
-      </w:pPr>
-      <w:r>
-        <w:rPr>
-          <w:rFonts w:eastAsiaTheme="minorEastAsia"/>
-        </w:rPr>
-        <w:t xml:space="preserve">Sample </w:t>
-      </w:r>
-      <m:oMath>
-        <m:sSub>
-          <m:sSubPr>
-            <m:ctrlPr>
-              <w:rPr>
-                <w:rFonts w:ascii="Cambria Math" w:eastAsiaTheme="minorEastAsia" w:hAnsi="Cambria Math"/>
-                <w:i/>
-              </w:rPr>
-            </m:ctrlPr>
-          </m:sSubPr>
-          <m:e>
-            <m:r>
-              <w:rPr>
-                <w:rFonts w:ascii="Cambria Math" w:eastAsiaTheme="minorEastAsia" w:hAnsi="Cambria Math"/>
-              </w:rPr>
-              <m:t>z</m:t>
-            </m:r>
-          </m:e>
-          <m:sub>
-            <m:r>
-              <w:rPr>
-                <w:rFonts w:ascii="Cambria Math" w:eastAsiaTheme="minorEastAsia" w:hAnsi="Cambria Math"/>
-              </w:rPr>
-              <m:t>j</m:t>
-            </m:r>
-          </m:sub>
-        </m:sSub>
-      </m:oMath>
-      <w:r>
-        <w:rPr>
-          <w:rFonts w:eastAsiaTheme="minorEastAsia"/>
-        </w:rPr>
-        <w:t>: this is sampled from a categorical distribution, for which:</w:t>
-      </w:r>
-    </w:p>
-    <w:p>
-      <w:pPr>
-        <w:ind w:left="360"/>
-        <w:rPr>
-          <w:rFonts w:eastAsiaTheme="minorEastAsia"/>
-        </w:rPr>
-      </w:pPr>
-      <m:oMathPara>
-        <m:oMath>
-          <m:r>
-            <w:rPr>
-              <w:rFonts w:ascii="Cambria Math" w:eastAsiaTheme="minorEastAsia" w:hAnsi="Cambria Math"/>
-            </w:rPr>
-            <w:lastRenderedPageBreak/>
-            <m:t>p</m:t>
-          </m:r>
-          <m:d>
-            <m:dPr>
-              <m:ctrlPr>
-                <w:rPr>
-                  <w:rFonts w:ascii="Cambria Math" w:eastAsiaTheme="minorEastAsia" w:hAnsi="Cambria Math"/>
-                  <w:i/>
-                </w:rPr>
-              </m:ctrlPr>
-            </m:dPr>
-            <m:e>
-              <m:sSub>
-                <m:sSubPr>
-                  <m:ctrlPr>
-                    <w:rPr>
-                      <w:rFonts w:ascii="Cambria Math" w:eastAsiaTheme="minorEastAsia" w:hAnsi="Cambria Math"/>
-                      <w:i/>
-                    </w:rPr>
-                  </m:ctrlPr>
-                </m:sSubPr>
-                <m:e>
-                  <m:r>
-                    <w:rPr>
-                      <w:rFonts w:ascii="Cambria Math" w:eastAsiaTheme="minorEastAsia" w:hAnsi="Cambria Math"/>
-                    </w:rPr>
-                    <m:t>z</m:t>
-                  </m:r>
-                </m:e>
-                <m:sub>
-                  <m:r>
-                    <w:rPr>
-                      <w:rFonts w:ascii="Cambria Math" w:eastAsiaTheme="minorEastAsia" w:hAnsi="Cambria Math"/>
-                    </w:rPr>
-                    <m:t>j</m:t>
-                  </m:r>
-                </m:sub>
-              </m:sSub>
-              <m:r>
-                <w:rPr>
-                  <w:rFonts w:ascii="Cambria Math" w:eastAsiaTheme="minorEastAsia" w:hAnsi="Cambria Math"/>
-                </w:rPr>
-                <m:t>=k</m:t>
-              </m:r>
-            </m:e>
-            <m:e>
-              <m:r>
-                <w:rPr>
-                  <w:rFonts w:ascii="Cambria Math" w:eastAsiaTheme="minorEastAsia" w:hAnsi="Cambria Math"/>
-                </w:rPr>
-                <m:t>…</m:t>
-              </m:r>
-            </m:e>
-          </m:d>
-          <m:r>
-            <w:rPr>
-              <w:rFonts w:ascii="Cambria Math" w:eastAsiaTheme="minorEastAsia" w:hAnsi="Cambria Math"/>
-            </w:rPr>
-            <m:t>∝Gamma</m:t>
-          </m:r>
-          <m:d>
-            <m:dPr>
-              <m:ctrlPr>
-                <w:rPr>
-                  <w:rFonts w:ascii="Cambria Math" w:eastAsiaTheme="minorEastAsia" w:hAnsi="Cambria Math"/>
-                  <w:i/>
-                </w:rPr>
-              </m:ctrlPr>
-            </m:dPr>
-            <m:e>
-              <m:sSub>
-                <m:sSubPr>
-                  <m:ctrlPr>
-                    <w:rPr>
-                      <w:rFonts w:ascii="Cambria Math" w:eastAsiaTheme="minorEastAsia" w:hAnsi="Cambria Math"/>
-                      <w:i/>
-                    </w:rPr>
-                  </m:ctrlPr>
-                </m:sSubPr>
-                <m:e>
-                  <m:r>
-                    <w:rPr>
-                      <w:rFonts w:ascii="Cambria Math" w:eastAsiaTheme="minorEastAsia" w:hAnsi="Cambria Math"/>
-                    </w:rPr>
-                    <m:t>y</m:t>
-                  </m:r>
-                </m:e>
-                <m:sub>
-                  <m:r>
-                    <w:rPr>
-                      <w:rFonts w:ascii="Cambria Math" w:eastAsiaTheme="minorEastAsia" w:hAnsi="Cambria Math"/>
-                    </w:rPr>
-                    <m:t>j</m:t>
-                  </m:r>
-                </m:sub>
-              </m:sSub>
-              <m:r>
-                <w:rPr>
-                  <w:rFonts w:ascii="Cambria Math" w:eastAsiaTheme="minorEastAsia" w:hAnsi="Cambria Math"/>
-                </w:rPr>
-                <m:t>|</m:t>
-              </m:r>
-              <m:nary>
-                <m:naryPr>
-                  <m:chr m:val="∑"/>
-                  <m:ctrlPr>
-                    <w:rPr>
-                      <w:rFonts w:ascii="Cambria Math" w:eastAsiaTheme="minorEastAsia" w:hAnsi="Cambria Math"/>
-                      <w:i/>
-                    </w:rPr>
-                  </m:ctrlPr>
-                </m:naryPr>
-                <m:sub>
-                  <m:r>
-                    <w:rPr>
-                      <w:rFonts w:ascii="Cambria Math" w:eastAsiaTheme="minorEastAsia" w:hAnsi="Cambria Math"/>
-                    </w:rPr>
-                    <m:t>i=1</m:t>
-                  </m:r>
-                </m:sub>
-                <m:sup>
-                  <m:sSub>
-                    <m:sSubPr>
-                      <m:ctrlPr>
-                        <w:rPr>
-                          <w:rFonts w:ascii="Cambria Math" w:eastAsiaTheme="minorEastAsia" w:hAnsi="Cambria Math"/>
-                          <w:i/>
-                        </w:rPr>
-                      </m:ctrlPr>
-                    </m:sSubPr>
-                    <m:e>
-                      <m:r>
-                        <w:rPr>
-                          <w:rFonts w:ascii="Cambria Math" w:eastAsiaTheme="minorEastAsia" w:hAnsi="Cambria Math"/>
-                        </w:rPr>
-                        <m:t>n</m:t>
-                      </m:r>
-                    </m:e>
-                    <m:sub>
-                      <m:r>
-                        <w:rPr>
-                          <w:rFonts w:ascii="Cambria Math" w:eastAsiaTheme="minorEastAsia" w:hAnsi="Cambria Math"/>
-                        </w:rPr>
-                        <m:t>j</m:t>
-                      </m:r>
-                    </m:sub>
-                  </m:sSub>
-                </m:sup>
-                <m:e>
-                  <m:sSub>
-                    <m:sSubPr>
-                      <m:ctrlPr>
-                        <w:rPr>
-                          <w:rFonts w:ascii="Cambria Math" w:eastAsiaTheme="minorEastAsia" w:hAnsi="Cambria Math"/>
-                          <w:i/>
-                        </w:rPr>
-                      </m:ctrlPr>
-                    </m:sSubPr>
-                    <m:e>
-                      <m:r>
-                        <w:rPr>
-                          <w:rFonts w:ascii="Cambria Math" w:eastAsiaTheme="minorEastAsia" w:hAnsi="Cambria Math"/>
-                        </w:rPr>
-                        <m:t>a</m:t>
-                      </m:r>
-                    </m:e>
-                    <m:sub>
-                      <m:r>
-                        <w:rPr>
-                          <w:rFonts w:ascii="Cambria Math" w:eastAsiaTheme="minorEastAsia" w:hAnsi="Cambria Math"/>
-                        </w:rPr>
-                        <m:t>ijk</m:t>
-                      </m:r>
-                    </m:sub>
-                  </m:sSub>
-                </m:e>
-              </m:nary>
-              <m:r>
-                <w:rPr>
-                  <w:rFonts w:ascii="Cambria Math" w:eastAsiaTheme="minorEastAsia" w:hAnsi="Cambria Math"/>
-                </w:rPr>
-                <m:t>,b</m:t>
-              </m:r>
-            </m:e>
-          </m:d>
-          <m:r>
-            <w:rPr>
-              <w:rFonts w:ascii="Cambria Math" w:eastAsiaTheme="minorEastAsia" w:hAnsi="Cambria Math"/>
-            </w:rPr>
-            <m:t>Cat</m:t>
-          </m:r>
-          <m:d>
-            <m:dPr>
-              <m:ctrlPr>
-                <w:rPr>
-                  <w:rFonts w:ascii="Cambria Math" w:eastAsiaTheme="minorEastAsia" w:hAnsi="Cambria Math"/>
-                  <w:i/>
-                </w:rPr>
-              </m:ctrlPr>
-            </m:dPr>
-            <m:e>
-              <m:sSub>
-                <m:sSubPr>
-                  <m:ctrlPr>
-                    <w:rPr>
-                      <w:rFonts w:ascii="Cambria Math" w:eastAsiaTheme="minorEastAsia" w:hAnsi="Cambria Math"/>
-                      <w:i/>
-                    </w:rPr>
-                  </m:ctrlPr>
-                </m:sSubPr>
-                <m:e>
-                  <m:r>
-                    <w:rPr>
-                      <w:rFonts w:ascii="Cambria Math" w:eastAsiaTheme="minorEastAsia" w:hAnsi="Cambria Math"/>
-                    </w:rPr>
-                    <m:t>z</m:t>
-                  </m:r>
-                </m:e>
-                <m:sub>
-                  <m:r>
-                    <w:rPr>
-                      <w:rFonts w:ascii="Cambria Math" w:eastAsiaTheme="minorEastAsia" w:hAnsi="Cambria Math"/>
-                    </w:rPr>
-                    <m:t>j</m:t>
-                  </m:r>
-                </m:sub>
-              </m:sSub>
-            </m:e>
-            <m:e>
-              <m:r>
-                <m:rPr>
-                  <m:sty m:val="bi"/>
-                </m:rPr>
-                <w:rPr>
-                  <w:rFonts w:ascii="Cambria Math" w:eastAsiaTheme="minorEastAsia" w:hAnsi="Cambria Math"/>
-                </w:rPr>
-                <m:t>θ</m:t>
-              </m:r>
-            </m:e>
-          </m:d>
-        </m:oMath>
-      </m:oMathPara>
-    </w:p>
-    <w:p>
-      <w:pPr>
-        <w:pStyle w:val="ListParagraph"/>
-        <w:numPr>
-          <w:ilvl w:val="0"/>
-          <w:numId w:val="1"/>
-        </w:numPr>
-        <w:rPr>
-          <w:rFonts w:eastAsiaTheme="minorEastAsia"/>
-        </w:rPr>
-      </w:pPr>
-      <w:r>
-        <w:rPr>
-          <w:rFonts w:eastAsiaTheme="minorEastAsia"/>
-        </w:rPr>
-        <w:t xml:space="preserve">Sample </w:t>
-      </w:r>
-      <m:oMath>
-        <m:sSub>
-          <m:sSubPr>
-            <m:ctrlPr>
-              <w:rPr>
-                <w:rFonts w:ascii="Cambria Math" w:eastAsiaTheme="minorEastAsia" w:hAnsi="Cambria Math"/>
-                <w:i/>
-              </w:rPr>
-            </m:ctrlPr>
-          </m:sSubPr>
-          <m:e>
-            <m:r>
-              <w:rPr>
-                <w:rFonts w:ascii="Cambria Math" w:eastAsiaTheme="minorEastAsia" w:hAnsi="Cambria Math"/>
-              </w:rPr>
-              <m:t>V</m:t>
-            </m:r>
-          </m:e>
-          <m:sub>
-            <m:r>
-              <w:rPr>
-                <w:rFonts w:ascii="Cambria Math" w:eastAsiaTheme="minorEastAsia" w:hAnsi="Cambria Math"/>
-              </w:rPr>
-              <m:t>k</m:t>
-            </m:r>
-          </m:sub>
-        </m:sSub>
-      </m:oMath>
-    </w:p>
-    <w:p>
-      <w:pPr>
-        <w:ind w:left="360"/>
-        <w:rPr>
-          <w:rFonts w:eastAsiaTheme="minorEastAsia"/>
-        </w:rPr>
-      </w:pPr>
-      <m:oMathPara>
-        <m:oMath>
-          <m:r>
-            <w:rPr>
-              <w:rFonts w:ascii="Cambria Math" w:eastAsiaTheme="minorEastAsia" w:hAnsi="Cambria Math"/>
-            </w:rPr>
-            <m:t>p</m:t>
-          </m:r>
-          <m:d>
-            <m:dPr>
-              <m:ctrlPr>
-                <w:rPr>
-                  <w:rFonts w:ascii="Cambria Math" w:eastAsiaTheme="minorEastAsia" w:hAnsi="Cambria Math"/>
-                  <w:i/>
-                </w:rPr>
-              </m:ctrlPr>
-            </m:dPr>
-            <m:e>
-              <m:sSub>
-                <m:sSubPr>
-                  <m:ctrlPr>
-                    <w:rPr>
-                      <w:rFonts w:ascii="Cambria Math" w:eastAsiaTheme="minorEastAsia" w:hAnsi="Cambria Math"/>
-                      <w:i/>
-                    </w:rPr>
-                  </m:ctrlPr>
-                </m:sSubPr>
-                <m:e>
-                  <m:r>
-                    <w:rPr>
-                      <w:rFonts w:ascii="Cambria Math" w:eastAsiaTheme="minorEastAsia" w:hAnsi="Cambria Math"/>
-                    </w:rPr>
-                    <m:t>V</m:t>
-                  </m:r>
-                </m:e>
-                <m:sub>
-                  <m:r>
-                    <w:rPr>
-                      <w:rFonts w:ascii="Cambria Math" w:eastAsiaTheme="minorEastAsia" w:hAnsi="Cambria Math"/>
-                    </w:rPr>
-                    <m:t>k</m:t>
-                  </m:r>
-                </m:sub>
-              </m:sSub>
-              <m:r>
-                <w:rPr>
-                  <w:rFonts w:ascii="Cambria Math" w:eastAsiaTheme="minorEastAsia" w:hAnsi="Cambria Math"/>
-                </w:rPr>
-                <m:t>|…</m:t>
-              </m:r>
-            </m:e>
-          </m:d>
-          <m:r>
-            <w:rPr>
-              <w:rFonts w:ascii="Cambria Math" w:eastAsiaTheme="minorEastAsia" w:hAnsi="Cambria Math"/>
-            </w:rPr>
-            <m:t>∝</m:t>
-          </m:r>
-          <m:d>
-            <m:dPr>
-              <m:begChr m:val="["/>
-              <m:endChr m:val="]"/>
-              <m:ctrlPr>
-                <w:rPr>
-                  <w:rFonts w:ascii="Cambria Math" w:eastAsiaTheme="minorEastAsia" w:hAnsi="Cambria Math"/>
-                  <w:i/>
-                </w:rPr>
-              </m:ctrlPr>
-            </m:dPr>
-            <m:e>
-              <m:nary>
-                <m:naryPr>
-                  <m:chr m:val="∏"/>
-                  <m:supHide m:val="1"/>
-                  <m:ctrlPr>
-                    <w:rPr>
-                      <w:rFonts w:ascii="Cambria Math" w:eastAsiaTheme="minorEastAsia" w:hAnsi="Cambria Math"/>
-                      <w:i/>
-                    </w:rPr>
-                  </m:ctrlPr>
-                </m:naryPr>
-                <m:sub>
-                  <m:r>
-                    <w:rPr>
-                      <w:rFonts w:ascii="Cambria Math" w:eastAsiaTheme="minorEastAsia" w:hAnsi="Cambria Math"/>
-                    </w:rPr>
-                    <m:t>j</m:t>
-                  </m:r>
-                </m:sub>
-                <m:sup/>
-                <m:e>
-                  <m:r>
-                    <w:rPr>
-                      <w:rFonts w:ascii="Cambria Math" w:eastAsiaTheme="minorEastAsia" w:hAnsi="Cambria Math"/>
-                    </w:rPr>
-                    <m:t>Cat</m:t>
-                  </m:r>
-                  <m:d>
-                    <m:dPr>
-                      <m:ctrlPr>
-                        <w:rPr>
-                          <w:rFonts w:ascii="Cambria Math" w:eastAsiaTheme="minorEastAsia" w:hAnsi="Cambria Math"/>
-                          <w:i/>
-                        </w:rPr>
-                      </m:ctrlPr>
-                    </m:dPr>
-                    <m:e>
-                      <m:sSub>
-                        <m:sSubPr>
-                          <m:ctrlPr>
-                            <w:rPr>
-                              <w:rFonts w:ascii="Cambria Math" w:eastAsiaTheme="minorEastAsia" w:hAnsi="Cambria Math"/>
-                              <w:i/>
-                            </w:rPr>
-                          </m:ctrlPr>
-                        </m:sSubPr>
-                        <m:e>
-                          <m:r>
-                            <w:rPr>
-                              <w:rFonts w:ascii="Cambria Math" w:eastAsiaTheme="minorEastAsia" w:hAnsi="Cambria Math"/>
-                            </w:rPr>
-                            <m:t>z</m:t>
-                          </m:r>
-                        </m:e>
-                        <m:sub>
-                          <m:r>
-                            <w:rPr>
-                              <w:rFonts w:ascii="Cambria Math" w:eastAsiaTheme="minorEastAsia" w:hAnsi="Cambria Math"/>
-                            </w:rPr>
-                            <m:t>j</m:t>
-                          </m:r>
-                        </m:sub>
-                      </m:sSub>
-                    </m:e>
-                    <m:e>
-                      <m:r>
-                        <m:rPr>
-                          <m:sty m:val="bi"/>
-                        </m:rPr>
-                        <w:rPr>
-                          <w:rFonts w:ascii="Cambria Math" w:eastAsiaTheme="minorEastAsia" w:hAnsi="Cambria Math"/>
-                        </w:rPr>
-                        <m:t>θ</m:t>
-                      </m:r>
-                    </m:e>
-                  </m:d>
-                </m:e>
-              </m:nary>
-            </m:e>
-          </m:d>
-          <m:r>
-            <w:rPr>
-              <w:rFonts w:ascii="Cambria Math" w:eastAsiaTheme="minorEastAsia" w:hAnsi="Cambria Math"/>
-            </w:rPr>
-            <m:t>Beta</m:t>
-          </m:r>
-          <m:d>
-            <m:dPr>
-              <m:ctrlPr>
-                <w:rPr>
-                  <w:rFonts w:ascii="Cambria Math" w:eastAsiaTheme="minorEastAsia" w:hAnsi="Cambria Math"/>
-                  <w:i/>
-                </w:rPr>
-              </m:ctrlPr>
-            </m:dPr>
-            <m:e>
-              <m:sSub>
-                <m:sSubPr>
-                  <m:ctrlPr>
-                    <w:rPr>
-                      <w:rFonts w:ascii="Cambria Math" w:eastAsiaTheme="minorEastAsia" w:hAnsi="Cambria Math"/>
-                      <w:i/>
-                    </w:rPr>
-                  </m:ctrlPr>
-                </m:sSubPr>
-                <m:e>
-                  <m:r>
-                    <w:rPr>
-                      <w:rFonts w:ascii="Cambria Math" w:eastAsiaTheme="minorEastAsia" w:hAnsi="Cambria Math"/>
-                    </w:rPr>
-                    <m:t>V</m:t>
-                  </m:r>
-                </m:e>
-                <m:sub>
-                  <m:r>
-                    <w:rPr>
-                      <w:rFonts w:ascii="Cambria Math" w:eastAsiaTheme="minorEastAsia" w:hAnsi="Cambria Math"/>
-                    </w:rPr>
-                    <m:t>k</m:t>
-                  </m:r>
-                </m:sub>
-              </m:sSub>
-            </m:e>
-            <m:e>
-              <m:r>
-                <w:rPr>
-                  <w:rFonts w:ascii="Cambria Math" w:eastAsiaTheme="minorEastAsia" w:hAnsi="Cambria Math"/>
-                </w:rPr>
-                <m:t>1,γ</m:t>
-              </m:r>
-            </m:e>
-          </m:d>
-        </m:oMath>
-      </m:oMathPara>
-    </w:p>
-    <w:p>
-      <w:pPr>
-        <w:ind w:left="360"/>
-        <w:rPr>
-          <w:rFonts w:eastAsiaTheme="minorEastAsia"/>
-        </w:rPr>
-      </w:pPr>
-      <m:oMathPara>
-        <m:oMath>
-          <m:r>
-            <w:rPr>
-              <w:rFonts w:ascii="Cambria Math" w:eastAsiaTheme="minorEastAsia" w:hAnsi="Cambria Math"/>
-            </w:rPr>
-            <m:t>∝</m:t>
-          </m:r>
-          <m:d>
-            <m:dPr>
-              <m:begChr m:val="["/>
-              <m:endChr m:val="]"/>
-              <m:ctrlPr>
-                <w:rPr>
-                  <w:rFonts w:ascii="Cambria Math" w:eastAsiaTheme="minorEastAsia" w:hAnsi="Cambria Math"/>
-                  <w:i/>
-                </w:rPr>
-              </m:ctrlPr>
-            </m:dPr>
-            <m:e>
-              <m:sSubSup>
-                <m:sSubSupPr>
-                  <m:ctrlPr>
-                    <w:rPr>
-                      <w:rFonts w:ascii="Cambria Math" w:eastAsiaTheme="minorEastAsia" w:hAnsi="Cambria Math"/>
-                      <w:i/>
-                    </w:rPr>
-                  </m:ctrlPr>
-                </m:sSubSupPr>
-                <m:e>
-                  <m:r>
-                    <w:rPr>
-                      <w:rFonts w:ascii="Cambria Math" w:eastAsiaTheme="minorEastAsia" w:hAnsi="Cambria Math"/>
-                    </w:rPr>
-                    <m:t>V</m:t>
-                  </m:r>
-                </m:e>
-                <m:sub>
-                  <m:r>
-                    <w:rPr>
-                      <w:rFonts w:ascii="Cambria Math" w:eastAsiaTheme="minorEastAsia" w:hAnsi="Cambria Math"/>
-                    </w:rPr>
-                    <m:t>k</m:t>
-                  </m:r>
-                </m:sub>
-                <m:sup>
-                  <m:sSub>
-                    <m:sSubPr>
-                      <m:ctrlPr>
-                        <w:rPr>
-                          <w:rFonts w:ascii="Cambria Math" w:eastAsiaTheme="minorEastAsia" w:hAnsi="Cambria Math"/>
-                          <w:i/>
-                        </w:rPr>
-                      </m:ctrlPr>
-                    </m:sSubPr>
-                    <m:e>
-                      <m:r>
-                        <w:rPr>
-                          <w:rFonts w:ascii="Cambria Math" w:eastAsiaTheme="minorEastAsia" w:hAnsi="Cambria Math"/>
-                        </w:rPr>
-                        <m:t>n</m:t>
-                      </m:r>
-                    </m:e>
-                    <m:sub>
-                      <m:r>
-                        <w:rPr>
-                          <w:rFonts w:ascii="Cambria Math" w:eastAsiaTheme="minorEastAsia" w:hAnsi="Cambria Math"/>
-                        </w:rPr>
-                        <m:t>k</m:t>
-                      </m:r>
-                    </m:sub>
-                  </m:sSub>
-                </m:sup>
-              </m:sSubSup>
-              <m:sSup>
-                <m:sSupPr>
-                  <m:ctrlPr>
-                    <w:rPr>
-                      <w:rFonts w:ascii="Cambria Math" w:eastAsiaTheme="minorEastAsia" w:hAnsi="Cambria Math"/>
-                      <w:i/>
-                    </w:rPr>
-                  </m:ctrlPr>
-                </m:sSupPr>
-                <m:e>
-                  <m:d>
-                    <m:dPr>
-                      <m:ctrlPr>
-                        <w:rPr>
-                          <w:rFonts w:ascii="Cambria Math" w:eastAsiaTheme="minorEastAsia" w:hAnsi="Cambria Math"/>
-                          <w:i/>
-                        </w:rPr>
-                      </m:ctrlPr>
-                    </m:dPr>
-                    <m:e>
-                      <m:r>
-                        <w:rPr>
-                          <w:rFonts w:ascii="Cambria Math" w:eastAsiaTheme="minorEastAsia" w:hAnsi="Cambria Math"/>
-                        </w:rPr>
-                        <m:t>1-</m:t>
-                      </m:r>
-                      <m:sSub>
-                        <m:sSubPr>
-                          <m:ctrlPr>
-                            <w:rPr>
-                              <w:rFonts w:ascii="Cambria Math" w:eastAsiaTheme="minorEastAsia" w:hAnsi="Cambria Math"/>
-                              <w:i/>
-                            </w:rPr>
-                          </m:ctrlPr>
-                        </m:sSubPr>
-                        <m:e>
-                          <m:r>
-                            <w:rPr>
-                              <w:rFonts w:ascii="Cambria Math" w:eastAsiaTheme="minorEastAsia" w:hAnsi="Cambria Math"/>
-                            </w:rPr>
-                            <m:t>V</m:t>
-                          </m:r>
-                        </m:e>
-                        <m:sub>
-                          <m:r>
-                            <w:rPr>
-                              <w:rFonts w:ascii="Cambria Math" w:eastAsiaTheme="minorEastAsia" w:hAnsi="Cambria Math"/>
-                            </w:rPr>
-                            <m:t>k</m:t>
-                          </m:r>
-                        </m:sub>
-                      </m:sSub>
-                    </m:e>
-                  </m:d>
-                </m:e>
-                <m:sup>
-                  <m:sSub>
-                    <m:sSubPr>
-                      <m:ctrlPr>
-                        <w:rPr>
-                          <w:rFonts w:ascii="Cambria Math" w:eastAsiaTheme="minorEastAsia" w:hAnsi="Cambria Math"/>
-                          <w:i/>
-                        </w:rPr>
-                      </m:ctrlPr>
-                    </m:sSubPr>
-                    <m:e>
-                      <m:r>
-                        <w:rPr>
-                          <w:rFonts w:ascii="Cambria Math" w:eastAsiaTheme="minorEastAsia" w:hAnsi="Cambria Math"/>
-                        </w:rPr>
-                        <m:t>n</m:t>
-                      </m:r>
-                    </m:e>
-                    <m:sub>
-                      <m:r>
-                        <w:rPr>
-                          <w:rFonts w:ascii="Cambria Math" w:eastAsiaTheme="minorEastAsia" w:hAnsi="Cambria Math"/>
-                        </w:rPr>
-                        <m:t>&gt;k</m:t>
-                      </m:r>
-                    </m:sub>
-                  </m:sSub>
-                </m:sup>
-              </m:sSup>
-            </m:e>
-          </m:d>
-          <m:sSup>
-            <m:sSupPr>
-              <m:ctrlPr>
-                <w:rPr>
-                  <w:rFonts w:ascii="Cambria Math" w:eastAsiaTheme="minorEastAsia" w:hAnsi="Cambria Math"/>
-                  <w:i/>
-                </w:rPr>
-              </m:ctrlPr>
-            </m:sSupPr>
-            <m:e>
-              <m:d>
-                <m:dPr>
-                  <m:ctrlPr>
-                    <w:rPr>
-                      <w:rFonts w:ascii="Cambria Math" w:eastAsiaTheme="minorEastAsia" w:hAnsi="Cambria Math"/>
-                      <w:i/>
-                    </w:rPr>
-                  </m:ctrlPr>
-                </m:dPr>
-                <m:e>
-                  <m:r>
-                    <w:rPr>
-                      <w:rFonts w:ascii="Cambria Math" w:eastAsiaTheme="minorEastAsia" w:hAnsi="Cambria Math"/>
-                    </w:rPr>
-                    <m:t>1-</m:t>
-                  </m:r>
-                  <m:sSub>
-                    <m:sSubPr>
-                      <m:ctrlPr>
-                        <w:rPr>
-                          <w:rFonts w:ascii="Cambria Math" w:eastAsiaTheme="minorEastAsia" w:hAnsi="Cambria Math"/>
-                          <w:i/>
-                        </w:rPr>
-                      </m:ctrlPr>
-                    </m:sSubPr>
-                    <m:e>
-                      <m:r>
-                        <w:rPr>
-                          <w:rFonts w:ascii="Cambria Math" w:eastAsiaTheme="minorEastAsia" w:hAnsi="Cambria Math"/>
-                        </w:rPr>
-                        <m:t>V</m:t>
-                      </m:r>
-                    </m:e>
-                    <m:sub>
-                      <m:r>
-                        <w:rPr>
-                          <w:rFonts w:ascii="Cambria Math" w:eastAsiaTheme="minorEastAsia" w:hAnsi="Cambria Math"/>
-                        </w:rPr>
-                        <m:t>k</m:t>
-                      </m:r>
-                    </m:sub>
-                  </m:sSub>
-                </m:e>
-              </m:d>
-            </m:e>
-            <m:sup>
-              <m:r>
-                <w:rPr>
-                  <w:rFonts w:ascii="Cambria Math" w:eastAsiaTheme="minorEastAsia" w:hAnsi="Cambria Math"/>
-                </w:rPr>
-                <m:t>γ-1</m:t>
-              </m:r>
-            </m:sup>
-          </m:sSup>
-        </m:oMath>
-      </m:oMathPara>
-    </w:p>
-    <w:p>
-      <w:pPr>
-        <w:ind w:left="360"/>
-        <w:rPr>
-          <w:rFonts w:eastAsiaTheme="minorEastAsia"/>
-        </w:rPr>
-      </w:pPr>
-      <m:oMathPara>
-        <m:oMath>
-          <m:r>
-            <w:rPr>
-              <w:rFonts w:ascii="Cambria Math" w:eastAsiaTheme="minorEastAsia" w:hAnsi="Cambria Math"/>
-            </w:rPr>
-            <m:t>∝</m:t>
-          </m:r>
-          <m:sSubSup>
-            <m:sSubSupPr>
-              <m:ctrlPr>
-                <w:rPr>
-                  <w:rFonts w:ascii="Cambria Math" w:eastAsiaTheme="minorEastAsia" w:hAnsi="Cambria Math"/>
-                  <w:i/>
-                </w:rPr>
-              </m:ctrlPr>
-            </m:sSubSupPr>
-            <m:e>
-              <m:r>
-                <w:rPr>
-                  <w:rFonts w:ascii="Cambria Math" w:eastAsiaTheme="minorEastAsia" w:hAnsi="Cambria Math"/>
-                </w:rPr>
-                <m:t>V</m:t>
-              </m:r>
-            </m:e>
-            <m:sub>
-              <m:r>
-                <w:rPr>
-                  <w:rFonts w:ascii="Cambria Math" w:eastAsiaTheme="minorEastAsia" w:hAnsi="Cambria Math"/>
-                </w:rPr>
-                <m:t>k</m:t>
-              </m:r>
-            </m:sub>
-            <m:sup>
-              <m:sSub>
-                <m:sSubPr>
-                  <m:ctrlPr>
-                    <w:rPr>
-                      <w:rFonts w:ascii="Cambria Math" w:eastAsiaTheme="minorEastAsia" w:hAnsi="Cambria Math"/>
-                      <w:i/>
-                    </w:rPr>
-                  </m:ctrlPr>
-                </m:sSubPr>
-                <m:e>
-                  <m:r>
-                    <w:rPr>
-                      <w:rFonts w:ascii="Cambria Math" w:eastAsiaTheme="minorEastAsia" w:hAnsi="Cambria Math"/>
-                    </w:rPr>
-                    <m:t>n</m:t>
-                  </m:r>
-                </m:e>
-                <m:sub>
-                  <m:r>
-                    <w:rPr>
-                      <w:rFonts w:ascii="Cambria Math" w:eastAsiaTheme="minorEastAsia" w:hAnsi="Cambria Math"/>
-                    </w:rPr>
-                    <m:t>k</m:t>
-                  </m:r>
-                </m:sub>
-              </m:sSub>
-            </m:sup>
-          </m:sSubSup>
-          <m:sSup>
-            <m:sSupPr>
-              <m:ctrlPr>
-                <w:rPr>
-                  <w:rFonts w:ascii="Cambria Math" w:eastAsiaTheme="minorEastAsia" w:hAnsi="Cambria Math"/>
-                  <w:i/>
-                </w:rPr>
-              </m:ctrlPr>
-            </m:sSupPr>
-            <m:e>
-              <m:d>
-                <m:dPr>
-                  <m:ctrlPr>
-                    <w:rPr>
-                      <w:rFonts w:ascii="Cambria Math" w:eastAsiaTheme="minorEastAsia" w:hAnsi="Cambria Math"/>
-                      <w:i/>
-                    </w:rPr>
-                  </m:ctrlPr>
-                </m:dPr>
-                <m:e>
-                  <m:r>
-                    <w:rPr>
-                      <w:rFonts w:ascii="Cambria Math" w:eastAsiaTheme="minorEastAsia" w:hAnsi="Cambria Math"/>
-                    </w:rPr>
-                    <m:t>1-</m:t>
-                  </m:r>
-                  <m:sSub>
-                    <m:sSubPr>
-                      <m:ctrlPr>
-                        <w:rPr>
-                          <w:rFonts w:ascii="Cambria Math" w:eastAsiaTheme="minorEastAsia" w:hAnsi="Cambria Math"/>
-                          <w:i/>
-                        </w:rPr>
-                      </m:ctrlPr>
-                    </m:sSubPr>
-                    <m:e>
-                      <m:r>
-                        <w:rPr>
-                          <w:rFonts w:ascii="Cambria Math" w:eastAsiaTheme="minorEastAsia" w:hAnsi="Cambria Math"/>
-                        </w:rPr>
-                        <m:t>V</m:t>
-                      </m:r>
-                    </m:e>
-                    <m:sub>
-                      <m:r>
-                        <w:rPr>
-                          <w:rFonts w:ascii="Cambria Math" w:eastAsiaTheme="minorEastAsia" w:hAnsi="Cambria Math"/>
-                        </w:rPr>
-                        <m:t>k</m:t>
-                      </m:r>
-                    </m:sub>
-                  </m:sSub>
-                </m:e>
-              </m:d>
-            </m:e>
-            <m:sup>
-              <m:sSub>
-                <m:sSubPr>
-                  <m:ctrlPr>
-                    <w:rPr>
-                      <w:rFonts w:ascii="Cambria Math" w:eastAsiaTheme="minorEastAsia" w:hAnsi="Cambria Math"/>
-                      <w:i/>
-                    </w:rPr>
-                  </m:ctrlPr>
-                </m:sSubPr>
-                <m:e>
-                  <m:r>
-                    <w:rPr>
-                      <w:rFonts w:ascii="Cambria Math" w:eastAsiaTheme="minorEastAsia" w:hAnsi="Cambria Math"/>
-                    </w:rPr>
-                    <m:t>n</m:t>
-                  </m:r>
-                </m:e>
-                <m:sub>
-                  <m:r>
-                    <w:rPr>
-                      <w:rFonts w:ascii="Cambria Math" w:eastAsiaTheme="minorEastAsia" w:hAnsi="Cambria Math"/>
-                    </w:rPr>
-                    <m:t>&gt;k</m:t>
-                  </m:r>
-                </m:sub>
-              </m:sSub>
-              <m:r>
-                <w:rPr>
-                  <w:rFonts w:ascii="Cambria Math" w:eastAsiaTheme="minorEastAsia" w:hAnsi="Cambria Math"/>
-                </w:rPr>
-                <m:t>+γ-1</m:t>
-              </m:r>
-            </m:sup>
-          </m:sSup>
-        </m:oMath>
-      </m:oMathPara>
-    </w:p>
-    <w:p>
-      <w:pPr>
-        <w:ind w:left="360"/>
-        <w:rPr>
-          <w:rFonts w:eastAsiaTheme="minorEastAsia"/>
-        </w:rPr>
-      </w:pPr>
-      <w:r>
-        <w:rPr>
-          <w:rFonts w:eastAsiaTheme="minorEastAsia"/>
-        </w:rPr>
-        <w:t>This implies that</w:t>
-      </w:r>
-    </w:p>
-    <w:p>
-      <w:pPr>
-        <w:ind w:left="360"/>
-        <w:rPr>
-          <w:rFonts w:eastAsiaTheme="minorEastAsia"/>
-        </w:rPr>
-      </w:pPr>
-      <m:oMathPara>
-        <m:oMath>
-          <m:sSub>
-            <m:sSubPr>
-              <m:ctrlPr>
-                <w:rPr>
-                  <w:rFonts w:ascii="Cambria Math" w:eastAsiaTheme="minorEastAsia" w:hAnsi="Cambria Math"/>
-                  <w:i/>
-                </w:rPr>
-              </m:ctrlPr>
-            </m:sSubPr>
-            <m:e>
-              <m:r>
-                <w:rPr>
-                  <w:rFonts w:ascii="Cambria Math" w:eastAsiaTheme="minorEastAsia" w:hAnsi="Cambria Math"/>
-                </w:rPr>
-                <m:t>V</m:t>
-              </m:r>
-            </m:e>
-            <m:sub>
-              <m:r>
-                <w:rPr>
-                  <w:rFonts w:ascii="Cambria Math" w:eastAsiaTheme="minorEastAsia" w:hAnsi="Cambria Math"/>
-                </w:rPr>
-                <m:t>k</m:t>
-              </m:r>
-            </m:sub>
-          </m:sSub>
-          <m:r>
-            <w:rPr>
-              <w:rFonts w:ascii="Cambria Math" w:eastAsiaTheme="minorEastAsia" w:hAnsi="Cambria Math"/>
-            </w:rPr>
-            <m:t>~Beta</m:t>
-          </m:r>
-          <m:d>
-            <m:dPr>
-              <m:ctrlPr>
-                <w:rPr>
-                  <w:rFonts w:ascii="Cambria Math" w:eastAsiaTheme="minorEastAsia" w:hAnsi="Cambria Math"/>
-                  <w:i/>
-                </w:rPr>
-              </m:ctrlPr>
-            </m:dPr>
-            <m:e>
-              <m:sSub>
-                <m:sSubPr>
-                  <m:ctrlPr>
-                    <w:rPr>
-                      <w:rFonts w:ascii="Cambria Math" w:eastAsiaTheme="minorEastAsia" w:hAnsi="Cambria Math"/>
-                      <w:i/>
-                    </w:rPr>
-                  </m:ctrlPr>
-                </m:sSubPr>
-                <m:e>
-                  <m:r>
-                    <w:rPr>
-                      <w:rFonts w:ascii="Cambria Math" w:eastAsiaTheme="minorEastAsia" w:hAnsi="Cambria Math"/>
-                    </w:rPr>
-                    <m:t>n</m:t>
-                  </m:r>
-                </m:e>
-                <m:sub>
-                  <m:r>
-                    <w:rPr>
-                      <w:rFonts w:ascii="Cambria Math" w:eastAsiaTheme="minorEastAsia" w:hAnsi="Cambria Math"/>
-                    </w:rPr>
-                    <m:t>k</m:t>
-                  </m:r>
-                </m:sub>
-              </m:sSub>
-              <m:r>
-                <w:rPr>
-                  <w:rFonts w:ascii="Cambria Math" w:eastAsiaTheme="minorEastAsia" w:hAnsi="Cambria Math"/>
-                </w:rPr>
-                <m:t>+1,</m:t>
-              </m:r>
-              <m:sSub>
-                <m:sSubPr>
-                  <m:ctrlPr>
-                    <w:rPr>
-                      <w:rFonts w:ascii="Cambria Math" w:eastAsiaTheme="minorEastAsia" w:hAnsi="Cambria Math"/>
-                      <w:i/>
-                    </w:rPr>
-                  </m:ctrlPr>
-                </m:sSubPr>
-                <m:e>
-                  <m:r>
-                    <w:rPr>
-                      <w:rFonts w:ascii="Cambria Math" w:eastAsiaTheme="minorEastAsia" w:hAnsi="Cambria Math"/>
-                    </w:rPr>
-                    <m:t>n</m:t>
-                  </m:r>
-                </m:e>
-                <m:sub>
-                  <m:r>
-                    <w:rPr>
-                      <w:rFonts w:ascii="Cambria Math" w:eastAsiaTheme="minorEastAsia" w:hAnsi="Cambria Math"/>
-                    </w:rPr>
-                    <m:t>&gt;k</m:t>
-                  </m:r>
-                </m:sub>
-              </m:sSub>
-              <m:r>
-                <w:rPr>
-                  <w:rFonts w:ascii="Cambria Math" w:eastAsiaTheme="minorEastAsia" w:hAnsi="Cambria Math"/>
-                </w:rPr>
-                <m:t>+γ</m:t>
-              </m:r>
-            </m:e>
-          </m:d>
-        </m:oMath>
-      </m:oMathPara>
     </w:p>
     <w:sectPr>
       <w:pgSz w:w="12240" w:h="15840"/>
@@ -3324,8 +1774,8 @@
 </file>
 
 <file path=word/comments.xml><?xml version="1.0" encoding="utf-8"?>
-<w:comments xmlns:wpc="http://schemas.microsoft.com/office/word/2010/wordprocessingCanvas" xmlns:cx="http://schemas.microsoft.com/office/drawing/2014/chartex" xmlns:cx1="http://schemas.microsoft.com/office/drawing/2015/9/8/chartex" xmlns:mc="http://schemas.openxmlformats.org/markup-compatibility/2006" xmlns:o="urn:schemas-microsoft-com:office:office" xmlns:r="http://schemas.openxmlformats.org/officeDocument/2006/relationships" xmlns:m="http://schemas.openxmlformats.org/officeDocument/2006/math" xmlns:v="urn:schemas-microsoft-com:vml" xmlns:wp14="http://schemas.microsoft.com/office/word/2010/wordprocessingDrawing" xmlns:wp="http://schemas.openxmlformats.org/drawingml/2006/wordprocessingDrawing" xmlns:w10="urn:schemas-microsoft-com:office:word" xmlns:w="http://schemas.openxmlformats.org/wordprocessingml/2006/main" xmlns:w14="http://schemas.microsoft.com/office/word/2010/wordml" xmlns:w15="http://schemas.microsoft.com/office/word/2012/wordml" xmlns:w16se="http://schemas.microsoft.com/office/word/2015/wordml/symex" xmlns:wpg="http://schemas.microsoft.com/office/word/2010/wordprocessingGroup" xmlns:wpi="http://schemas.microsoft.com/office/word/2010/wordprocessingInk" xmlns:wne="http://schemas.microsoft.com/office/word/2006/wordml" xmlns:wps="http://schemas.microsoft.com/office/word/2010/wordprocessingShape" mc:Ignorable="w14 w15 w16se wp14">
-  <w:comment w:id="0" w:author="Valle,Denis R" w:date="2020-05-04T10:19:00Z" w:initials="VR">
+<w:comments xmlns:wpc="http://schemas.microsoft.com/office/word/2010/wordprocessingCanvas" xmlns:cx="http://schemas.microsoft.com/office/drawing/2014/chartex" xmlns:cx1="http://schemas.microsoft.com/office/drawing/2015/9/8/chartex" xmlns:cx2="http://schemas.microsoft.com/office/drawing/2015/10/21/chartex" xmlns:cx3="http://schemas.microsoft.com/office/drawing/2016/5/9/chartex" xmlns:cx4="http://schemas.microsoft.com/office/drawing/2016/5/10/chartex" xmlns:cx5="http://schemas.microsoft.com/office/drawing/2016/5/11/chartex" xmlns:cx6="http://schemas.microsoft.com/office/drawing/2016/5/12/chartex" xmlns:cx7="http://schemas.microsoft.com/office/drawing/2016/5/13/chartex" xmlns:cx8="http://schemas.microsoft.com/office/drawing/2016/5/14/chartex" xmlns:mc="http://schemas.openxmlformats.org/markup-compatibility/2006" xmlns:aink="http://schemas.microsoft.com/office/drawing/2016/ink" xmlns:am3d="http://schemas.microsoft.com/office/drawing/2017/model3d" xmlns:o="urn:schemas-microsoft-com:office:office" xmlns:r="http://schemas.openxmlformats.org/officeDocument/2006/relationships" xmlns:m="http://schemas.openxmlformats.org/officeDocument/2006/math" xmlns:v="urn:schemas-microsoft-com:vml" xmlns:wp14="http://schemas.microsoft.com/office/word/2010/wordprocessingDrawing" xmlns:wp="http://schemas.openxmlformats.org/drawingml/2006/wordprocessingDrawing" xmlns:w10="urn:schemas-microsoft-com:office:word" xmlns:w="http://schemas.openxmlformats.org/wordprocessingml/2006/main" xmlns:w14="http://schemas.microsoft.com/office/word/2010/wordml" xmlns:w15="http://schemas.microsoft.com/office/word/2012/wordml" xmlns:w16cex="http://schemas.microsoft.com/office/word/2018/wordml/cex" xmlns:w16cid="http://schemas.microsoft.com/office/word/2016/wordml/cid" xmlns:w16="http://schemas.microsoft.com/office/word/2018/wordml" xmlns:w16se="http://schemas.microsoft.com/office/word/2015/wordml/symex" xmlns:wpg="http://schemas.microsoft.com/office/word/2010/wordprocessingGroup" xmlns:wpi="http://schemas.microsoft.com/office/word/2010/wordprocessingInk" xmlns:wne="http://schemas.microsoft.com/office/word/2006/wordml" xmlns:wps="http://schemas.microsoft.com/office/word/2010/wordprocessingShape" mc:Ignorable="w14 w15 w16se w16cid w16 w16cex wp14">
+  <w:comment w:id="1" w:author="Valle,Denis R" w:date="2020-05-04T10:19:00Z" w:initials="VR">
     <w:p>
       <w:pPr>
         <w:pStyle w:val="CommentText"/>
@@ -3339,21 +1789,25 @@
       <w:r>
         <w:t>Gamma process (Eaton and Link, 2011)</w:t>
       </w:r>
-      <w:bookmarkStart w:id="1" w:name="_GoBack"/>
-      <w:bookmarkEnd w:id="1"/>
     </w:p>
   </w:comment>
 </w:comments>
 </file>
 
 <file path=word/commentsExtended.xml><?xml version="1.0" encoding="utf-8"?>
-<w15:commentsEx xmlns:wpc="http://schemas.microsoft.com/office/word/2010/wordprocessingCanvas" xmlns:cx="http://schemas.microsoft.com/office/drawing/2014/chartex" xmlns:cx1="http://schemas.microsoft.com/office/drawing/2015/9/8/chartex" xmlns:mc="http://schemas.openxmlformats.org/markup-compatibility/2006" xmlns:o="urn:schemas-microsoft-com:office:office" xmlns:r="http://schemas.openxmlformats.org/officeDocument/2006/relationships" xmlns:m="http://schemas.openxmlformats.org/officeDocument/2006/math" xmlns:v="urn:schemas-microsoft-com:vml" xmlns:wp14="http://schemas.microsoft.com/office/word/2010/wordprocessingDrawing" xmlns:wp="http://schemas.openxmlformats.org/drawingml/2006/wordprocessingDrawing" xmlns:w10="urn:schemas-microsoft-com:office:word" xmlns:w="http://schemas.openxmlformats.org/wordprocessingml/2006/main" xmlns:w14="http://schemas.microsoft.com/office/word/2010/wordml" xmlns:w15="http://schemas.microsoft.com/office/word/2012/wordml" xmlns:w16se="http://schemas.microsoft.com/office/word/2015/wordml/symex" xmlns:wpg="http://schemas.microsoft.com/office/word/2010/wordprocessingGroup" xmlns:wpi="http://schemas.microsoft.com/office/word/2010/wordprocessingInk" xmlns:wne="http://schemas.microsoft.com/office/word/2006/wordml" xmlns:wps="http://schemas.microsoft.com/office/word/2010/wordprocessingShape" mc:Ignorable="w14 w15 w16se wp14">
+<w15:commentsEx xmlns:wpc="http://schemas.microsoft.com/office/word/2010/wordprocessingCanvas" xmlns:cx="http://schemas.microsoft.com/office/drawing/2014/chartex" xmlns:cx1="http://schemas.microsoft.com/office/drawing/2015/9/8/chartex" xmlns:cx2="http://schemas.microsoft.com/office/drawing/2015/10/21/chartex" xmlns:cx3="http://schemas.microsoft.com/office/drawing/2016/5/9/chartex" xmlns:cx4="http://schemas.microsoft.com/office/drawing/2016/5/10/chartex" xmlns:cx5="http://schemas.microsoft.com/office/drawing/2016/5/11/chartex" xmlns:cx6="http://schemas.microsoft.com/office/drawing/2016/5/12/chartex" xmlns:cx7="http://schemas.microsoft.com/office/drawing/2016/5/13/chartex" xmlns:cx8="http://schemas.microsoft.com/office/drawing/2016/5/14/chartex" xmlns:mc="http://schemas.openxmlformats.org/markup-compatibility/2006" xmlns:aink="http://schemas.microsoft.com/office/drawing/2016/ink" xmlns:am3d="http://schemas.microsoft.com/office/drawing/2017/model3d" xmlns:o="urn:schemas-microsoft-com:office:office" xmlns:r="http://schemas.openxmlformats.org/officeDocument/2006/relationships" xmlns:m="http://schemas.openxmlformats.org/officeDocument/2006/math" xmlns:v="urn:schemas-microsoft-com:vml" xmlns:wp14="http://schemas.microsoft.com/office/word/2010/wordprocessingDrawing" xmlns:wp="http://schemas.openxmlformats.org/drawingml/2006/wordprocessingDrawing" xmlns:w10="urn:schemas-microsoft-com:office:word" xmlns:w="http://schemas.openxmlformats.org/wordprocessingml/2006/main" xmlns:w14="http://schemas.microsoft.com/office/word/2010/wordml" xmlns:w15="http://schemas.microsoft.com/office/word/2012/wordml" xmlns:w16cex="http://schemas.microsoft.com/office/word/2018/wordml/cex" xmlns:w16cid="http://schemas.microsoft.com/office/word/2016/wordml/cid" xmlns:w16="http://schemas.microsoft.com/office/word/2018/wordml" xmlns:w16se="http://schemas.microsoft.com/office/word/2015/wordml/symex" xmlns:wpg="http://schemas.microsoft.com/office/word/2010/wordprocessingGroup" xmlns:wpi="http://schemas.microsoft.com/office/word/2010/wordprocessingInk" xmlns:wne="http://schemas.microsoft.com/office/word/2006/wordml" xmlns:wps="http://schemas.microsoft.com/office/word/2010/wordprocessingShape" mc:Ignorable="w14 w15 w16se w16cid w16 w16cex wp14">
   <w15:commentEx w15:paraId="4CB3366B" w15:done="0"/>
 </w15:commentsEx>
 </file>
 
+<file path=word/commentsIds.xml><?xml version="1.0" encoding="utf-8"?>
+<w16cid:commentsIds xmlns:wpc="http://schemas.microsoft.com/office/word/2010/wordprocessingCanvas" xmlns:cx="http://schemas.microsoft.com/office/drawing/2014/chartex" xmlns:cx1="http://schemas.microsoft.com/office/drawing/2015/9/8/chartex" xmlns:cx2="http://schemas.microsoft.com/office/drawing/2015/10/21/chartex" xmlns:cx3="http://schemas.microsoft.com/office/drawing/2016/5/9/chartex" xmlns:cx4="http://schemas.microsoft.com/office/drawing/2016/5/10/chartex" xmlns:cx5="http://schemas.microsoft.com/office/drawing/2016/5/11/chartex" xmlns:cx6="http://schemas.microsoft.com/office/drawing/2016/5/12/chartex" xmlns:cx7="http://schemas.microsoft.com/office/drawing/2016/5/13/chartex" xmlns:cx8="http://schemas.microsoft.com/office/drawing/2016/5/14/chartex" xmlns:mc="http://schemas.openxmlformats.org/markup-compatibility/2006" xmlns:aink="http://schemas.microsoft.com/office/drawing/2016/ink" xmlns:am3d="http://schemas.microsoft.com/office/drawing/2017/model3d" xmlns:o="urn:schemas-microsoft-com:office:office" xmlns:r="http://schemas.openxmlformats.org/officeDocument/2006/relationships" xmlns:m="http://schemas.openxmlformats.org/officeDocument/2006/math" xmlns:v="urn:schemas-microsoft-com:vml" xmlns:wp14="http://schemas.microsoft.com/office/word/2010/wordprocessingDrawing" xmlns:wp="http://schemas.openxmlformats.org/drawingml/2006/wordprocessingDrawing" xmlns:w10="urn:schemas-microsoft-com:office:word" xmlns:w="http://schemas.openxmlformats.org/wordprocessingml/2006/main" xmlns:w14="http://schemas.microsoft.com/office/word/2010/wordml" xmlns:w15="http://schemas.microsoft.com/office/word/2012/wordml" xmlns:w16cex="http://schemas.microsoft.com/office/word/2018/wordml/cex" xmlns:w16cid="http://schemas.microsoft.com/office/word/2016/wordml/cid" xmlns:w16="http://schemas.microsoft.com/office/word/2018/wordml" xmlns:w16se="http://schemas.microsoft.com/office/word/2015/wordml/symex" xmlns:wpg="http://schemas.microsoft.com/office/word/2010/wordprocessingGroup" xmlns:wpi="http://schemas.microsoft.com/office/word/2010/wordprocessingInk" xmlns:wne="http://schemas.microsoft.com/office/word/2006/wordml" xmlns:wps="http://schemas.microsoft.com/office/word/2010/wordprocessingShape" mc:Ignorable="w14 w15 w16se w16cid w16 w16cex wp14">
+  <w16cid:commentId w16cid:paraId="4CB3366B" w16cid:durableId="22C938EA"/>
+</w16cid:commentsIds>
+</file>
+
 <file path=word/numbering.xml><?xml version="1.0" encoding="utf-8"?>
-<w:numbering xmlns:wpc="http://schemas.microsoft.com/office/word/2010/wordprocessingCanvas" xmlns:cx="http://schemas.microsoft.com/office/drawing/2014/chartex" xmlns:cx1="http://schemas.microsoft.com/office/drawing/2015/9/8/chartex" xmlns:mc="http://schemas.openxmlformats.org/markup-compatibility/2006" xmlns:o="urn:schemas-microsoft-com:office:office" xmlns:r="http://schemas.openxmlformats.org/officeDocument/2006/relationships" xmlns:m="http://schemas.openxmlformats.org/officeDocument/2006/math" xmlns:v="urn:schemas-microsoft-com:vml" xmlns:wp14="http://schemas.microsoft.com/office/word/2010/wordprocessingDrawing" xmlns:wp="http://schemas.openxmlformats.org/drawingml/2006/wordprocessingDrawing" xmlns:w10="urn:schemas-microsoft-com:office:word" xmlns:w="http://schemas.openxmlformats.org/wordprocessingml/2006/main" xmlns:w14="http://schemas.microsoft.com/office/word/2010/wordml" xmlns:w15="http://schemas.microsoft.com/office/word/2012/wordml" xmlns:w16se="http://schemas.microsoft.com/office/word/2015/wordml/symex" xmlns:wpg="http://schemas.microsoft.com/office/word/2010/wordprocessingGroup" xmlns:wpi="http://schemas.microsoft.com/office/word/2010/wordprocessingInk" xmlns:wne="http://schemas.microsoft.com/office/word/2006/wordml" xmlns:wps="http://schemas.microsoft.com/office/word/2010/wordprocessingShape" mc:Ignorable="w14 w15 w16se wp14">
+<w:numbering xmlns:wpc="http://schemas.microsoft.com/office/word/2010/wordprocessingCanvas" xmlns:cx="http://schemas.microsoft.com/office/drawing/2014/chartex" xmlns:cx1="http://schemas.microsoft.com/office/drawing/2015/9/8/chartex" xmlns:cx2="http://schemas.microsoft.com/office/drawing/2015/10/21/chartex" xmlns:cx3="http://schemas.microsoft.com/office/drawing/2016/5/9/chartex" xmlns:cx4="http://schemas.microsoft.com/office/drawing/2016/5/10/chartex" xmlns:cx5="http://schemas.microsoft.com/office/drawing/2016/5/11/chartex" xmlns:cx6="http://schemas.microsoft.com/office/drawing/2016/5/12/chartex" xmlns:cx7="http://schemas.microsoft.com/office/drawing/2016/5/13/chartex" xmlns:cx8="http://schemas.microsoft.com/office/drawing/2016/5/14/chartex" xmlns:mc="http://schemas.openxmlformats.org/markup-compatibility/2006" xmlns:aink="http://schemas.microsoft.com/office/drawing/2016/ink" xmlns:am3d="http://schemas.microsoft.com/office/drawing/2017/model3d" xmlns:o="urn:schemas-microsoft-com:office:office" xmlns:r="http://schemas.openxmlformats.org/officeDocument/2006/relationships" xmlns:m="http://schemas.openxmlformats.org/officeDocument/2006/math" xmlns:v="urn:schemas-microsoft-com:vml" xmlns:wp14="http://schemas.microsoft.com/office/word/2010/wordprocessingDrawing" xmlns:wp="http://schemas.openxmlformats.org/drawingml/2006/wordprocessingDrawing" xmlns:w10="urn:schemas-microsoft-com:office:word" xmlns:w="http://schemas.openxmlformats.org/wordprocessingml/2006/main" xmlns:w14="http://schemas.microsoft.com/office/word/2010/wordml" xmlns:w15="http://schemas.microsoft.com/office/word/2012/wordml" xmlns:w16cex="http://schemas.microsoft.com/office/word/2018/wordml/cex" xmlns:w16cid="http://schemas.microsoft.com/office/word/2016/wordml/cid" xmlns:w16="http://schemas.microsoft.com/office/word/2018/wordml" xmlns:w16se="http://schemas.microsoft.com/office/word/2015/wordml/symex" xmlns:wpg="http://schemas.microsoft.com/office/word/2010/wordprocessingGroup" xmlns:wpi="http://schemas.microsoft.com/office/word/2010/wordprocessingInk" xmlns:wne="http://schemas.microsoft.com/office/word/2006/wordml" xmlns:wps="http://schemas.microsoft.com/office/word/2010/wordprocessingShape" mc:Ignorable="w14 w15 w16se w16cid w16 w16cex wp14">
   <w:abstractNum w:abstractNumId="0" w15:restartNumberingAfterBreak="0">
     <w:nsid w:val="1A7F2BF1"/>
     <w:multiLevelType w:val="hybridMultilevel"/>
@@ -3473,7 +1927,7 @@
 </file>
 
 <file path=word/people.xml><?xml version="1.0" encoding="utf-8"?>
-<w15:people xmlns:wpc="http://schemas.microsoft.com/office/word/2010/wordprocessingCanvas" xmlns:cx="http://schemas.microsoft.com/office/drawing/2014/chartex" xmlns:cx1="http://schemas.microsoft.com/office/drawing/2015/9/8/chartex" xmlns:mc="http://schemas.openxmlformats.org/markup-compatibility/2006" xmlns:o="urn:schemas-microsoft-com:office:office" xmlns:r="http://schemas.openxmlformats.org/officeDocument/2006/relationships" xmlns:m="http://schemas.openxmlformats.org/officeDocument/2006/math" xmlns:v="urn:schemas-microsoft-com:vml" xmlns:wp14="http://schemas.microsoft.com/office/word/2010/wordprocessingDrawing" xmlns:wp="http://schemas.openxmlformats.org/drawingml/2006/wordprocessingDrawing" xmlns:w10="urn:schemas-microsoft-com:office:word" xmlns:w="http://schemas.openxmlformats.org/wordprocessingml/2006/main" xmlns:w14="http://schemas.microsoft.com/office/word/2010/wordml" xmlns:w15="http://schemas.microsoft.com/office/word/2012/wordml" xmlns:w16se="http://schemas.microsoft.com/office/word/2015/wordml/symex" xmlns:wpg="http://schemas.microsoft.com/office/word/2010/wordprocessingGroup" xmlns:wpi="http://schemas.microsoft.com/office/word/2010/wordprocessingInk" xmlns:wne="http://schemas.microsoft.com/office/word/2006/wordml" xmlns:wps="http://schemas.microsoft.com/office/word/2010/wordprocessingShape" mc:Ignorable="w14 w15 w16se wp14">
+<w15:people xmlns:wpc="http://schemas.microsoft.com/office/word/2010/wordprocessingCanvas" xmlns:cx="http://schemas.microsoft.com/office/drawing/2014/chartex" xmlns:cx1="http://schemas.microsoft.com/office/drawing/2015/9/8/chartex" xmlns:cx2="http://schemas.microsoft.com/office/drawing/2015/10/21/chartex" xmlns:cx3="http://schemas.microsoft.com/office/drawing/2016/5/9/chartex" xmlns:cx4="http://schemas.microsoft.com/office/drawing/2016/5/10/chartex" xmlns:cx5="http://schemas.microsoft.com/office/drawing/2016/5/11/chartex" xmlns:cx6="http://schemas.microsoft.com/office/drawing/2016/5/12/chartex" xmlns:cx7="http://schemas.microsoft.com/office/drawing/2016/5/13/chartex" xmlns:cx8="http://schemas.microsoft.com/office/drawing/2016/5/14/chartex" xmlns:mc="http://schemas.openxmlformats.org/markup-compatibility/2006" xmlns:aink="http://schemas.microsoft.com/office/drawing/2016/ink" xmlns:am3d="http://schemas.microsoft.com/office/drawing/2017/model3d" xmlns:o="urn:schemas-microsoft-com:office:office" xmlns:r="http://schemas.openxmlformats.org/officeDocument/2006/relationships" xmlns:m="http://schemas.openxmlformats.org/officeDocument/2006/math" xmlns:v="urn:schemas-microsoft-com:vml" xmlns:wp14="http://schemas.microsoft.com/office/word/2010/wordprocessingDrawing" xmlns:wp="http://schemas.openxmlformats.org/drawingml/2006/wordprocessingDrawing" xmlns:w10="urn:schemas-microsoft-com:office:word" xmlns:w="http://schemas.openxmlformats.org/wordprocessingml/2006/main" xmlns:w14="http://schemas.microsoft.com/office/word/2010/wordml" xmlns:w15="http://schemas.microsoft.com/office/word/2012/wordml" xmlns:w16cex="http://schemas.microsoft.com/office/word/2018/wordml/cex" xmlns:w16cid="http://schemas.microsoft.com/office/word/2016/wordml/cid" xmlns:w16="http://schemas.microsoft.com/office/word/2018/wordml" xmlns:w16se="http://schemas.microsoft.com/office/word/2015/wordml/symex" xmlns:wpg="http://schemas.microsoft.com/office/word/2010/wordprocessingGroup" xmlns:wpi="http://schemas.microsoft.com/office/word/2010/wordprocessingInk" xmlns:wne="http://schemas.microsoft.com/office/word/2006/wordml" xmlns:wps="http://schemas.microsoft.com/office/word/2010/wordprocessingShape" mc:Ignorable="w14 w15 w16se w16cid w16 w16cex wp14">
   <w15:person w15:author="Valle,Denis R">
     <w15:presenceInfo w15:providerId="AD" w15:userId="S-1-5-21-1308237860-4193317556-336787646-322648"/>
   </w15:person>
@@ -3481,7 +1935,7 @@
 </file>
 
 <file path=word/styles.xml><?xml version="1.0" encoding="utf-8"?>
-<w:styles xmlns:mc="http://schemas.openxmlformats.org/markup-compatibility/2006" xmlns:r="http://schemas.openxmlformats.org/officeDocument/2006/relationships" xmlns:w="http://schemas.openxmlformats.org/wordprocessingml/2006/main" xmlns:w14="http://schemas.microsoft.com/office/word/2010/wordml" xmlns:w15="http://schemas.microsoft.com/office/word/2012/wordml" xmlns:w16se="http://schemas.microsoft.com/office/word/2015/wordml/symex" mc:Ignorable="w14 w15 w16se">
+<w:styles xmlns:mc="http://schemas.openxmlformats.org/markup-compatibility/2006" xmlns:r="http://schemas.openxmlformats.org/officeDocument/2006/relationships" xmlns:w="http://schemas.openxmlformats.org/wordprocessingml/2006/main" xmlns:w14="http://schemas.microsoft.com/office/word/2010/wordml" xmlns:w15="http://schemas.microsoft.com/office/word/2012/wordml" xmlns:w16cex="http://schemas.microsoft.com/office/word/2018/wordml/cex" xmlns:w16cid="http://schemas.microsoft.com/office/word/2016/wordml/cid" xmlns:w16="http://schemas.microsoft.com/office/word/2018/wordml" xmlns:w16se="http://schemas.microsoft.com/office/word/2015/wordml/symex" mc:Ignorable="w14 w15 w16se w16cid w16 w16cex">
   <w:docDefaults>
     <w:rPrDefault>
       <w:rPr>
@@ -3497,7 +1951,7 @@
       </w:pPr>
     </w:pPrDefault>
   </w:docDefaults>
-  <w:latentStyles w:defLockedState="0" w:defUIPriority="99" w:defSemiHidden="0" w:defUnhideWhenUsed="0" w:defQFormat="0" w:count="371">
+  <w:latentStyles w:defLockedState="0" w:defUIPriority="99" w:defSemiHidden="0" w:defUnhideWhenUsed="0" w:defQFormat="0" w:count="376">
     <w:lsdException w:name="Normal" w:uiPriority="0" w:qFormat="1"/>
     <w:lsdException w:name="heading 1" w:uiPriority="9" w:qFormat="1"/>
     <w:lsdException w:name="heading 2" w:semiHidden="1" w:uiPriority="9" w:unhideWhenUsed="1" w:qFormat="1"/>
@@ -3603,7 +2057,6 @@
     <w:lsdException w:name="HTML Sample" w:semiHidden="1" w:unhideWhenUsed="1"/>
     <w:lsdException w:name="HTML Typewriter" w:semiHidden="1" w:unhideWhenUsed="1"/>
     <w:lsdException w:name="HTML Variable" w:semiHidden="1" w:unhideWhenUsed="1"/>
-    <w:lsdException w:name="Normal Table" w:semiHidden="1" w:unhideWhenUsed="1"/>
     <w:lsdException w:name="annotation subject" w:semiHidden="1" w:unhideWhenUsed="1"/>
     <w:lsdException w:name="No List" w:semiHidden="1" w:unhideWhenUsed="1"/>
     <w:lsdException w:name="Outline List 1" w:semiHidden="1" w:unhideWhenUsed="1"/>
@@ -3646,11 +2099,8 @@
     <w:lsdException w:name="Table Contemporary" w:semiHidden="1" w:unhideWhenUsed="1"/>
     <w:lsdException w:name="Table Elegant" w:semiHidden="1" w:unhideWhenUsed="1"/>
     <w:lsdException w:name="Table Professional" w:semiHidden="1" w:unhideWhenUsed="1"/>
-    <w:lsdException w:name="Table Subtle 1" w:semiHidden="1" w:unhideWhenUsed="1"/>
     <w:lsdException w:name="Table Subtle 2" w:semiHidden="1" w:unhideWhenUsed="1"/>
     <w:lsdException w:name="Table Web 1" w:semiHidden="1" w:unhideWhenUsed="1"/>
-    <w:lsdException w:name="Table Web 2" w:semiHidden="1" w:unhideWhenUsed="1"/>
-    <w:lsdException w:name="Table Web 3" w:semiHidden="1" w:unhideWhenUsed="1"/>
     <w:lsdException w:name="Balloon Text" w:semiHidden="1" w:unhideWhenUsed="1"/>
     <w:lsdException w:name="Table Grid" w:uiPriority="39"/>
     <w:lsdException w:name="Table Theme" w:semiHidden="1" w:unhideWhenUsed="1"/>
@@ -3869,6 +2319,11 @@
     <w:lsdException w:name="List Table 5 Dark Accent 6" w:uiPriority="50"/>
     <w:lsdException w:name="List Table 6 Colorful Accent 6" w:uiPriority="51"/>
     <w:lsdException w:name="List Table 7 Colorful Accent 6" w:uiPriority="52"/>
+    <w:lsdException w:name="Mention" w:semiHidden="1" w:unhideWhenUsed="1"/>
+    <w:lsdException w:name="Smart Hyperlink" w:semiHidden="1" w:unhideWhenUsed="1"/>
+    <w:lsdException w:name="Hashtag" w:semiHidden="1" w:unhideWhenUsed="1"/>
+    <w:lsdException w:name="Unresolved Mention" w:semiHidden="1" w:unhideWhenUsed="1"/>
+    <w:lsdException w:name="Smart Link" w:semiHidden="1" w:unhideWhenUsed="1"/>
   </w:latentStyles>
   <w:style w:type="paragraph" w:default="1" w:styleId="Normal">
     <w:name w:val="Normal"/>

</xml_diff>